<commit_message>
sprawko i koniec zaraz - tylko komentarze
</commit_message>
<xml_diff>
--- a/ex2/spraw/sprawozdanie.docx
+++ b/ex2/spraw/sprawozdanie.docx
@@ -1104,7 +1104,7 @@
         </w:rPr>
         <w:lastRenderedPageBreak/>
         <w:drawing>
-          <wp:anchor distT="0" distB="0" distL="114300" distR="114300" simplePos="0" relativeHeight="251667456" behindDoc="1" locked="0" layoutInCell="1" allowOverlap="1" wp14:anchorId="039D8C97" wp14:editId="65292F0D">
+          <wp:anchor distT="0" distB="0" distL="114300" distR="114300" simplePos="0" relativeHeight="251667456" behindDoc="1" locked="0" layoutInCell="1" allowOverlap="1" wp14:anchorId="039D8C97" wp14:editId="6837E9D3">
             <wp:simplePos x="0" y="0"/>
             <wp:positionH relativeFrom="margin">
               <wp:align>center</wp:align>
@@ -1651,7 +1651,7 @@
           <w:noProof/>
         </w:rPr>
         <w:drawing>
-          <wp:anchor distT="0" distB="0" distL="114300" distR="114300" simplePos="0" relativeHeight="251663360" behindDoc="1" locked="0" layoutInCell="1" allowOverlap="1" wp14:anchorId="6BB49D4D" wp14:editId="283A71B7">
+          <wp:anchor distT="0" distB="0" distL="114300" distR="114300" simplePos="0" relativeHeight="251663360" behindDoc="1" locked="0" layoutInCell="1" allowOverlap="1" wp14:anchorId="6BB49D4D" wp14:editId="5ECFE2AD">
             <wp:simplePos x="0" y="0"/>
             <wp:positionH relativeFrom="column">
               <wp:posOffset>574328</wp:posOffset>
@@ -2052,7 +2052,7 @@
         </w:rPr>
         <w:lastRenderedPageBreak/>
         <w:drawing>
-          <wp:anchor distT="0" distB="0" distL="114300" distR="114300" simplePos="0" relativeHeight="251676672" behindDoc="1" locked="0" layoutInCell="1" allowOverlap="1" wp14:anchorId="580C3215" wp14:editId="122ECB50">
+          <wp:anchor distT="0" distB="0" distL="114300" distR="114300" simplePos="0" relativeHeight="251676672" behindDoc="1" locked="0" layoutInCell="1" allowOverlap="1" wp14:anchorId="580C3215" wp14:editId="760CA982">
             <wp:simplePos x="0" y="0"/>
             <wp:positionH relativeFrom="column">
               <wp:posOffset>575079</wp:posOffset>
@@ -2247,7 +2247,7 @@
           <w:noProof/>
         </w:rPr>
         <w:drawing>
-          <wp:anchor distT="0" distB="0" distL="114300" distR="114300" simplePos="0" relativeHeight="251678720" behindDoc="1" locked="0" layoutInCell="1" allowOverlap="1" wp14:anchorId="113576CA" wp14:editId="680490AA">
+          <wp:anchor distT="0" distB="0" distL="114300" distR="114300" simplePos="0" relativeHeight="251678720" behindDoc="1" locked="0" layoutInCell="1" allowOverlap="1" wp14:anchorId="113576CA" wp14:editId="4F0B0D5E">
             <wp:simplePos x="0" y="0"/>
             <wp:positionH relativeFrom="column">
               <wp:posOffset>781050</wp:posOffset>
@@ -2437,6 +2437,314 @@
     </w:p>
     <w:p>
       <w:pPr>
+        <w:ind w:left="720"/>
+        <w:jc w:val="both"/>
+        <w:rPr>
+          <w:rFonts w:asciiTheme="majorHAnsi" w:eastAsia="Courier10 BT" w:hAnsiTheme="majorHAnsi"/>
+        </w:rPr>
+      </w:pPr>
+    </w:p>
+    <w:p>
+      <w:pPr>
+        <w:ind w:left="720"/>
+        <w:jc w:val="both"/>
+        <w:rPr>
+          <w:rFonts w:asciiTheme="majorHAnsi" w:eastAsia="Courier10 BT" w:hAnsiTheme="majorHAnsi"/>
+        </w:rPr>
+      </w:pPr>
+      <w:r>
+        <w:rPr>
+          <w:noProof/>
+        </w:rPr>
+        <w:drawing>
+          <wp:anchor distT="0" distB="0" distL="114300" distR="114300" simplePos="0" relativeHeight="251683840" behindDoc="1" locked="0" layoutInCell="1" allowOverlap="1" wp14:anchorId="3A86EAED" wp14:editId="367D250C">
+            <wp:simplePos x="0" y="0"/>
+            <wp:positionH relativeFrom="margin">
+              <wp:posOffset>127000</wp:posOffset>
+            </wp:positionH>
+            <wp:positionV relativeFrom="paragraph">
+              <wp:posOffset>272415</wp:posOffset>
+            </wp:positionV>
+            <wp:extent cx="6336030" cy="5015865"/>
+            <wp:effectExtent l="19050" t="19050" r="26670" b="13335"/>
+            <wp:wrapTight wrapText="bothSides">
+              <wp:wrapPolygon edited="0">
+                <wp:start x="-65" y="-82"/>
+                <wp:lineTo x="-65" y="21575"/>
+                <wp:lineTo x="21626" y="21575"/>
+                <wp:lineTo x="21626" y="-82"/>
+                <wp:lineTo x="-65" y="-82"/>
+              </wp:wrapPolygon>
+            </wp:wrapTight>
+            <wp:docPr id="1866197794" name="Obraz 1" descr="Obraz zawierający tekst, numer, zrzut ekranu, Równolegle&#10;&#10;Zawartość wygenerowana przez sztuczną inteligencję może być niepoprawna."/>
+            <wp:cNvGraphicFramePr>
+              <a:graphicFrameLocks xmlns:a="http://schemas.openxmlformats.org/drawingml/2006/main" noChangeAspect="1"/>
+            </wp:cNvGraphicFramePr>
+            <a:graphic xmlns:a="http://schemas.openxmlformats.org/drawingml/2006/main">
+              <a:graphicData uri="http://schemas.openxmlformats.org/drawingml/2006/picture">
+                <pic:pic xmlns:pic="http://schemas.openxmlformats.org/drawingml/2006/picture">
+                  <pic:nvPicPr>
+                    <pic:cNvPr id="1866197794" name="Obraz 1" descr="Obraz zawierający tekst, numer, zrzut ekranu, Równolegle&#10;&#10;Zawartość wygenerowana przez sztuczną inteligencję może być niepoprawna."/>
+                    <pic:cNvPicPr>
+                      <a:picLocks noChangeAspect="1" noChangeArrowheads="1"/>
+                    </pic:cNvPicPr>
+                  </pic:nvPicPr>
+                  <pic:blipFill>
+                    <a:blip r:embed="rId22">
+                      <a:extLst>
+                        <a:ext uri="{28A0092B-C50C-407E-A947-70E740481C1C}">
+                          <a14:useLocalDpi xmlns:a14="http://schemas.microsoft.com/office/drawing/2010/main" val="0"/>
+                        </a:ext>
+                      </a:extLst>
+                    </a:blip>
+                    <a:srcRect/>
+                    <a:stretch>
+                      <a:fillRect/>
+                    </a:stretch>
+                  </pic:blipFill>
+                  <pic:spPr bwMode="auto">
+                    <a:xfrm>
+                      <a:off x="0" y="0"/>
+                      <a:ext cx="6336030" cy="5015865"/>
+                    </a:xfrm>
+                    <a:prstGeom prst="rect">
+                      <a:avLst/>
+                    </a:prstGeom>
+                    <a:noFill/>
+                    <a:ln>
+                      <a:solidFill>
+                        <a:schemeClr val="tx1"/>
+                      </a:solidFill>
+                    </a:ln>
+                  </pic:spPr>
+                </pic:pic>
+              </a:graphicData>
+            </a:graphic>
+            <wp14:sizeRelH relativeFrom="page">
+              <wp14:pctWidth>0</wp14:pctWidth>
+            </wp14:sizeRelH>
+            <wp14:sizeRelV relativeFrom="page">
+              <wp14:pctHeight>0</wp14:pctHeight>
+            </wp14:sizeRelV>
+          </wp:anchor>
+        </w:drawing>
+      </w:r>
+      <w:r>
+        <w:rPr>
+          <w:rFonts w:asciiTheme="majorHAnsi" w:eastAsia="Courier10 BT" w:hAnsiTheme="majorHAnsi"/>
+        </w:rPr>
+        <w:t>Zbiorcze zestawienie wartości otrzymywanych na wyjściach neuronów w warstwie ukrytej:</w:t>
+      </w:r>
+    </w:p>
+    <w:p>
+      <w:pPr>
+        <w:ind w:left="720"/>
+        <w:jc w:val="center"/>
+        <w:rPr>
+          <w:rFonts w:asciiTheme="majorHAnsi" w:eastAsia="Courier10 BT" w:hAnsiTheme="majorHAnsi"/>
+        </w:rPr>
+      </w:pPr>
+    </w:p>
+    <w:p>
+      <w:pPr>
+        <w:ind w:left="720"/>
+        <w:jc w:val="both"/>
+        <w:rPr>
+          <w:rFonts w:asciiTheme="majorHAnsi" w:eastAsia="Courier10 BT" w:hAnsiTheme="majorHAnsi"/>
+        </w:rPr>
+      </w:pPr>
+    </w:p>
+    <w:p>
+      <w:pPr>
+        <w:ind w:left="720"/>
+        <w:jc w:val="both"/>
+        <w:rPr>
+          <w:rFonts w:asciiTheme="majorHAnsi" w:eastAsia="Courier10 BT" w:hAnsiTheme="majorHAnsi"/>
+        </w:rPr>
+      </w:pPr>
+    </w:p>
+    <w:p>
+      <w:pPr>
+        <w:ind w:left="720"/>
+        <w:jc w:val="both"/>
+        <w:rPr>
+          <w:rFonts w:asciiTheme="majorHAnsi" w:eastAsia="Courier10 BT" w:hAnsiTheme="majorHAnsi"/>
+        </w:rPr>
+      </w:pPr>
+    </w:p>
+    <w:p>
+      <w:pPr>
+        <w:ind w:left="720"/>
+        <w:jc w:val="both"/>
+        <w:rPr>
+          <w:rFonts w:asciiTheme="majorHAnsi" w:eastAsia="Courier10 BT" w:hAnsiTheme="majorHAnsi"/>
+        </w:rPr>
+      </w:pPr>
+    </w:p>
+    <w:p>
+      <w:pPr>
+        <w:ind w:left="720"/>
+        <w:jc w:val="both"/>
+        <w:rPr>
+          <w:rFonts w:asciiTheme="majorHAnsi" w:eastAsia="Courier10 BT" w:hAnsiTheme="majorHAnsi"/>
+        </w:rPr>
+      </w:pPr>
+    </w:p>
+    <w:p>
+      <w:pPr>
+        <w:ind w:left="720"/>
+        <w:jc w:val="both"/>
+        <w:rPr>
+          <w:rFonts w:asciiTheme="majorHAnsi" w:eastAsia="Courier10 BT" w:hAnsiTheme="majorHAnsi"/>
+        </w:rPr>
+      </w:pPr>
+    </w:p>
+    <w:p>
+      <w:pPr>
+        <w:ind w:left="720"/>
+        <w:jc w:val="both"/>
+        <w:rPr>
+          <w:rFonts w:asciiTheme="majorHAnsi" w:eastAsia="Courier10 BT" w:hAnsiTheme="majorHAnsi"/>
+        </w:rPr>
+      </w:pPr>
+    </w:p>
+    <w:p>
+      <w:pPr>
+        <w:ind w:left="720"/>
+        <w:jc w:val="both"/>
+        <w:rPr>
+          <w:rFonts w:asciiTheme="majorHAnsi" w:eastAsia="Courier10 BT" w:hAnsiTheme="majorHAnsi"/>
+        </w:rPr>
+      </w:pPr>
+    </w:p>
+    <w:p>
+      <w:pPr>
+        <w:ind w:left="720"/>
+        <w:jc w:val="both"/>
+        <w:rPr>
+          <w:rFonts w:asciiTheme="majorHAnsi" w:eastAsia="Courier10 BT" w:hAnsiTheme="majorHAnsi"/>
+        </w:rPr>
+      </w:pPr>
+    </w:p>
+    <w:p>
+      <w:pPr>
+        <w:ind w:left="720"/>
+        <w:jc w:val="both"/>
+        <w:rPr>
+          <w:rFonts w:asciiTheme="majorHAnsi" w:eastAsia="Courier10 BT" w:hAnsiTheme="majorHAnsi"/>
+        </w:rPr>
+      </w:pPr>
+    </w:p>
+    <w:p>
+      <w:pPr>
+        <w:ind w:left="720"/>
+        <w:jc w:val="both"/>
+        <w:rPr>
+          <w:rFonts w:asciiTheme="majorHAnsi" w:eastAsia="Courier10 BT" w:hAnsiTheme="majorHAnsi"/>
+        </w:rPr>
+      </w:pPr>
+    </w:p>
+    <w:p>
+      <w:pPr>
+        <w:ind w:left="720"/>
+        <w:jc w:val="both"/>
+        <w:rPr>
+          <w:rFonts w:asciiTheme="majorHAnsi" w:eastAsia="Courier10 BT" w:hAnsiTheme="majorHAnsi"/>
+        </w:rPr>
+      </w:pPr>
+    </w:p>
+    <w:p>
+      <w:pPr>
+        <w:ind w:left="720"/>
+        <w:jc w:val="both"/>
+        <w:rPr>
+          <w:rFonts w:asciiTheme="majorHAnsi" w:eastAsia="Courier10 BT" w:hAnsiTheme="majorHAnsi"/>
+        </w:rPr>
+      </w:pPr>
+    </w:p>
+    <w:p>
+      <w:pPr>
+        <w:ind w:left="720"/>
+        <w:jc w:val="both"/>
+        <w:rPr>
+          <w:rFonts w:asciiTheme="majorHAnsi" w:eastAsia="Courier10 BT" w:hAnsiTheme="majorHAnsi"/>
+        </w:rPr>
+      </w:pPr>
+    </w:p>
+    <w:p>
+      <w:pPr>
+        <w:ind w:left="720"/>
+        <w:jc w:val="both"/>
+        <w:rPr>
+          <w:rFonts w:asciiTheme="majorHAnsi" w:eastAsia="Courier10 BT" w:hAnsiTheme="majorHAnsi"/>
+        </w:rPr>
+      </w:pPr>
+    </w:p>
+    <w:p>
+      <w:pPr>
+        <w:ind w:left="720"/>
+        <w:jc w:val="both"/>
+        <w:rPr>
+          <w:rFonts w:asciiTheme="majorHAnsi" w:eastAsia="Courier10 BT" w:hAnsiTheme="majorHAnsi"/>
+        </w:rPr>
+      </w:pPr>
+    </w:p>
+    <w:p>
+      <w:pPr>
+        <w:ind w:left="720"/>
+        <w:jc w:val="both"/>
+        <w:rPr>
+          <w:rFonts w:asciiTheme="majorHAnsi" w:eastAsia="Courier10 BT" w:hAnsiTheme="majorHAnsi"/>
+        </w:rPr>
+      </w:pPr>
+    </w:p>
+    <w:p>
+      <w:pPr>
+        <w:ind w:left="720"/>
+        <w:jc w:val="both"/>
+        <w:rPr>
+          <w:rFonts w:asciiTheme="majorHAnsi" w:eastAsia="Courier10 BT" w:hAnsiTheme="majorHAnsi"/>
+        </w:rPr>
+      </w:pPr>
+    </w:p>
+    <w:p>
+      <w:pPr>
+        <w:ind w:left="720"/>
+        <w:jc w:val="both"/>
+        <w:rPr>
+          <w:rFonts w:asciiTheme="majorHAnsi" w:eastAsia="Courier10 BT" w:hAnsiTheme="majorHAnsi"/>
+        </w:rPr>
+      </w:pPr>
+    </w:p>
+    <w:p>
+      <w:pPr>
+        <w:ind w:left="720"/>
+        <w:jc w:val="both"/>
+        <w:rPr>
+          <w:rFonts w:asciiTheme="majorHAnsi" w:eastAsia="Courier10 BT" w:hAnsiTheme="majorHAnsi"/>
+        </w:rPr>
+      </w:pPr>
+    </w:p>
+    <w:p>
+      <w:pPr>
+        <w:ind w:left="720"/>
+        <w:jc w:val="both"/>
+        <w:rPr>
+          <w:rFonts w:asciiTheme="majorHAnsi" w:eastAsia="Courier10 BT" w:hAnsiTheme="majorHAnsi"/>
+        </w:rPr>
+      </w:pPr>
+    </w:p>
+    <w:p>
+      <w:pPr>
+        <w:ind w:left="720"/>
+        <w:jc w:val="both"/>
+        <w:rPr>
+          <w:rFonts w:asciiTheme="majorHAnsi" w:eastAsia="Courier10 BT" w:hAnsiTheme="majorHAnsi"/>
+        </w:rPr>
+      </w:pPr>
+    </w:p>
+    <w:p>
+      <w:pPr>
         <w:numPr>
           <w:ilvl w:val="0"/>
           <w:numId w:val="3"/>
@@ -2529,7 +2837,7 @@
           <w:noProof/>
         </w:rPr>
         <w:drawing>
-          <wp:anchor distT="0" distB="0" distL="114300" distR="114300" simplePos="0" relativeHeight="251679744" behindDoc="1" locked="0" layoutInCell="1" allowOverlap="1" wp14:anchorId="59E74C47" wp14:editId="60098372">
+          <wp:anchor distT="0" distB="0" distL="114300" distR="114300" simplePos="0" relativeHeight="251679744" behindDoc="1" locked="0" layoutInCell="1" allowOverlap="1" wp14:anchorId="59E74C47" wp14:editId="326B077D">
             <wp:simplePos x="0" y="0"/>
             <wp:positionH relativeFrom="margin">
               <wp:posOffset>880110</wp:posOffset>
@@ -2554,7 +2862,7 @@
                     </pic:cNvPicPr>
                   </pic:nvPicPr>
                   <pic:blipFill>
-                    <a:blip r:embed="rId22" cstate="print">
+                    <a:blip r:embed="rId23" cstate="print">
                       <a:extLst>
                         <a:ext uri="{28A0092B-C50C-407E-A947-70E740481C1C}">
                           <a14:useLocalDpi xmlns:a14="http://schemas.microsoft.com/office/drawing/2010/main" val="0"/>
@@ -2802,6 +3110,7 @@
           <w:rFonts w:asciiTheme="majorHAnsi" w:eastAsia="Courier10 BT" w:hAnsiTheme="majorHAnsi"/>
           <w:noProof/>
         </w:rPr>
+        <w:lastRenderedPageBreak/>
         <w:drawing>
           <wp:anchor distT="0" distB="0" distL="114300" distR="114300" simplePos="0" relativeHeight="251680768" behindDoc="1" locked="0" layoutInCell="1" allowOverlap="1" wp14:anchorId="25E66E27" wp14:editId="4D5DE28E">
             <wp:simplePos x="0" y="0"/>
@@ -2836,7 +3145,7 @@
                     </pic:cNvPicPr>
                   </pic:nvPicPr>
                   <pic:blipFill>
-                    <a:blip r:embed="rId23" cstate="print">
+                    <a:blip r:embed="rId24" cstate="print">
                       <a:extLst>
                         <a:ext uri="{28A0092B-C50C-407E-A947-70E740481C1C}">
                           <a14:useLocalDpi xmlns:a14="http://schemas.microsoft.com/office/drawing/2010/main" val="0"/>
@@ -3052,7 +3361,6 @@
           <w:rFonts w:asciiTheme="majorHAnsi" w:eastAsia="Times New Roman" w:hAnsiTheme="majorHAnsi"/>
           <w:color w:val="212529"/>
         </w:rPr>
-        <w:lastRenderedPageBreak/>
         <w:t xml:space="preserve">współczynnik nauki - 0,2; współczynnik </w:t>
       </w:r>
       <w:proofErr w:type="spellStart"/>
@@ -3095,7 +3403,7 @@
           <w:szCs w:val="23"/>
         </w:rPr>
         <w:drawing>
-          <wp:inline distT="0" distB="0" distL="0" distR="0" wp14:anchorId="10C34346" wp14:editId="071587DB">
+          <wp:inline distT="0" distB="0" distL="0" distR="0" wp14:anchorId="10C34346" wp14:editId="7702685F">
             <wp:extent cx="5143500" cy="4145280"/>
             <wp:effectExtent l="0" t="0" r="0" b="0"/>
             <wp:docPr id="59" name="Obraz 3"/>
@@ -3112,7 +3420,7 @@
                     </pic:cNvPicPr>
                   </pic:nvPicPr>
                   <pic:blipFill>
-                    <a:blip r:embed="rId24" cstate="print">
+                    <a:blip r:embed="rId25" cstate="print">
                       <a:extLst>
                         <a:ext uri="{28A0092B-C50C-407E-A947-70E740481C1C}">
                           <a14:useLocalDpi xmlns:a14="http://schemas.microsoft.com/office/drawing/2010/main" val="0"/>
@@ -3182,11 +3490,12 @@
           <w:sz w:val="23"/>
           <w:szCs w:val="23"/>
         </w:rPr>
+        <w:lastRenderedPageBreak/>
         <w:drawing>
-          <wp:anchor distT="0" distB="0" distL="114300" distR="114300" simplePos="0" relativeHeight="251681792" behindDoc="0" locked="0" layoutInCell="1" allowOverlap="1" wp14:anchorId="3AF06397" wp14:editId="6B2BB6ED">
+          <wp:anchor distT="0" distB="0" distL="114300" distR="114300" simplePos="0" relativeHeight="251681792" behindDoc="0" locked="0" layoutInCell="1" allowOverlap="1" wp14:anchorId="3AF06397" wp14:editId="3D621668">
             <wp:simplePos x="0" y="0"/>
             <wp:positionH relativeFrom="column">
-              <wp:posOffset>394970</wp:posOffset>
+              <wp:posOffset>669290</wp:posOffset>
             </wp:positionH>
             <wp:positionV relativeFrom="paragraph">
               <wp:posOffset>342265</wp:posOffset>
@@ -3208,7 +3517,7 @@
                     </pic:cNvPicPr>
                   </pic:nvPicPr>
                   <pic:blipFill>
-                    <a:blip r:embed="rId25" cstate="print">
+                    <a:blip r:embed="rId26" cstate="print">
                       <a:extLst>
                         <a:ext uri="{28A0092B-C50C-407E-A947-70E740481C1C}">
                           <a14:useLocalDpi xmlns:a14="http://schemas.microsoft.com/office/drawing/2010/main" val="0"/>
@@ -3319,7 +3628,6 @@
           <w:rFonts w:asciiTheme="majorHAnsi" w:eastAsia="Times New Roman" w:hAnsiTheme="majorHAnsi"/>
           <w:color w:val="212529"/>
         </w:rPr>
-        <w:lastRenderedPageBreak/>
         <w:t xml:space="preserve">współczynnik nauki - 0,2; współczynnik </w:t>
       </w:r>
       <w:proofErr w:type="spellStart"/>
@@ -3395,7 +3703,7 @@
                     </pic:cNvPicPr>
                   </pic:nvPicPr>
                   <pic:blipFill>
-                    <a:blip r:embed="rId26" cstate="print">
+                    <a:blip r:embed="rId27" cstate="print">
                       <a:extLst>
                         <a:ext uri="{28A0092B-C50C-407E-A947-70E740481C1C}">
                           <a14:useLocalDpi xmlns:a14="http://schemas.microsoft.com/office/drawing/2010/main" val="0"/>
@@ -3643,6 +3951,7 @@
         <w:rPr>
           <w:rFonts w:asciiTheme="majorHAnsi" w:eastAsia="Courier10 BT" w:hAnsiTheme="majorHAnsi"/>
         </w:rPr>
+        <w:lastRenderedPageBreak/>
         <w:t>Mierzony błąd został uzyskany po 297 epokach.</w:t>
       </w:r>
     </w:p>

</xml_diff>